<commit_message>
update Technical doc 2
</commit_message>
<xml_diff>
--- a/Documentation/Ewine_Technique.docx
+++ b/Documentation/Ewine_Technique.docx
@@ -552,19 +552,22 @@
               </w:tabs>
               <w:jc w:val="center"/>
             </w:pPr>
+          </w:p>
+          <w:p>
+            <w:pPr>
+              <w:tabs>
+                <w:tab w:val="left" w:pos="3576"/>
+              </w:tabs>
+              <w:jc w:val="center"/>
+            </w:pPr>
             <w:proofErr w:type="spellStart"/>
             <w:r>
               <w:t>ToF</w:t>
             </w:r>
             <w:proofErr w:type="spellEnd"/>
-          </w:p>
-          <w:p>
-            <w:pPr>
-              <w:tabs>
-                <w:tab w:val="left" w:pos="3576"/>
-              </w:tabs>
-              <w:jc w:val="center"/>
-            </w:pPr>
+            <w:r>
+              <w:t xml:space="preserve"> </w:t>
+            </w:r>
             <w:r>
               <w:t>Shield</w:t>
             </w:r>
@@ -1666,13 +1669,6 @@
         </w:tc>
       </w:tr>
     </w:tbl>
-    <w:p>
-      <w:pPr>
-        <w:tabs>
-          <w:tab w:val="left" w:pos="3576"/>
-        </w:tabs>
-      </w:pPr>
-    </w:p>
     <w:p>
       <w:pPr>
         <w:tabs>

</xml_diff>

<commit_message>
change battery + planning
</commit_message>
<xml_diff>
--- a/Documentation/Ewine_Technique.docx
+++ b/Documentation/Ewine_Technique.docx
@@ -1360,7 +1360,10 @@
               <w:jc w:val="center"/>
             </w:pPr>
             <w:r>
-              <w:t>CR2012</w:t>
+              <w:t>CR20</w:t>
+            </w:r>
+            <w:r>
+              <w:t>32</w:t>
             </w:r>
           </w:p>
         </w:tc>
@@ -1384,7 +1387,10 @@
               <w:jc w:val="center"/>
             </w:pPr>
             <w:r>
-              <w:t>2.90€</w:t>
+              <w:t>0.68</w:t>
+            </w:r>
+            <w:r>
+              <w:t>€</w:t>
             </w:r>
           </w:p>
         </w:tc>
@@ -1399,6 +1405,14 @@
               </w:tabs>
               <w:jc w:val="center"/>
             </w:pPr>
+          </w:p>
+          <w:p>
+            <w:pPr>
+              <w:tabs>
+                <w:tab w:val="left" w:pos="3576"/>
+              </w:tabs>
+              <w:jc w:val="center"/>
+            </w:pPr>
             <w:r>
               <w:t>Utilisation en cas de coupure de courant</w:t>
             </w:r>
@@ -1432,14 +1446,6 @@
           <w:tcPr>
             <w:tcW w:w="5244" w:type="dxa"/>
           </w:tcPr>
-          <w:p>
-            <w:pPr>
-              <w:tabs>
-                <w:tab w:val="left" w:pos="3576"/>
-              </w:tabs>
-              <w:jc w:val="center"/>
-            </w:pPr>
-          </w:p>
           <w:p>
             <w:pPr>
               <w:tabs>
@@ -1452,12 +1458,9 @@
                 <w:rPr>
                   <w:rStyle w:val="Lienhypertexte"/>
                 </w:rPr>
-                <w:t>https://www.mouser.fr/datasheet/2/315/AAA4000C309-947658.pdf</w:t>
+                <w:t>https://asset.conrad.com/media10/add/160267/c1/-/en/001590064DS01/fiche-technique-1590064-varta-lithium-coin-cr2032-bli-5-pile-bouton-cr-2032-lithium-220-mah-3-v-5-pcs.pdf</w:t>
               </w:r>
             </w:hyperlink>
-            <w:r>
-              <w:t xml:space="preserve"> </w:t>
-            </w:r>
           </w:p>
         </w:tc>
         <w:tc>

</xml_diff>

<commit_message>
add picture for appli
</commit_message>
<xml_diff>
--- a/Documentation/Ewine_Technique.docx
+++ b/Documentation/Ewine_Technique.docx
@@ -75,7 +75,7 @@
     <w:tbl>
       <w:tblPr>
         <w:tblStyle w:val="Grilledutableau"/>
-        <w:tblW w:w="14557" w:type="dxa"/>
+        <w:tblW w:w="16117" w:type="dxa"/>
         <w:tblInd w:w="-954" w:type="dxa"/>
         <w:tblLayout w:type="fixed"/>
         <w:tblLook w:val="04A0" w:firstRow="1" w:lastRow="0" w:firstColumn="1" w:lastColumn="0" w:noHBand="0" w:noVBand="1"/>
@@ -85,9 +85,9 @@
         <w:gridCol w:w="1276"/>
         <w:gridCol w:w="992"/>
         <w:gridCol w:w="2268"/>
-        <w:gridCol w:w="1560"/>
-        <w:gridCol w:w="5244"/>
-        <w:gridCol w:w="1701"/>
+        <w:gridCol w:w="993"/>
+        <w:gridCol w:w="4536"/>
+        <w:gridCol w:w="4536"/>
       </w:tblGrid>
       <w:tr>
         <w:tc>
@@ -156,7 +156,7 @@
         </w:tc>
         <w:tc>
           <w:tcPr>
-            <w:tcW w:w="1560" w:type="dxa"/>
+            <w:tcW w:w="993" w:type="dxa"/>
           </w:tcPr>
           <w:p>
             <w:pPr>
@@ -172,7 +172,7 @@
         </w:tc>
         <w:tc>
           <w:tcPr>
-            <w:tcW w:w="5244" w:type="dxa"/>
+            <w:tcW w:w="4536" w:type="dxa"/>
           </w:tcPr>
           <w:p>
             <w:pPr>
@@ -188,7 +188,7 @@
         </w:tc>
         <w:tc>
           <w:tcPr>
-            <w:tcW w:w="1701" w:type="dxa"/>
+            <w:tcW w:w="4536" w:type="dxa"/>
           </w:tcPr>
           <w:p>
             <w:pPr>
@@ -289,7 +289,7 @@
         </w:tc>
         <w:tc>
           <w:tcPr>
-            <w:tcW w:w="1560" w:type="dxa"/>
+            <w:tcW w:w="993" w:type="dxa"/>
           </w:tcPr>
           <w:p>
             <w:pPr>
@@ -313,7 +313,7 @@
         </w:tc>
         <w:tc>
           <w:tcPr>
-            <w:tcW w:w="5244" w:type="dxa"/>
+            <w:tcW w:w="4536" w:type="dxa"/>
           </w:tcPr>
           <w:p>
             <w:pPr>
@@ -334,25 +334,25 @@
         </w:tc>
         <w:tc>
           <w:tcPr>
-            <w:tcW w:w="1701" w:type="dxa"/>
-          </w:tcPr>
-          <w:p>
-            <w:pPr>
-              <w:tabs>
-                <w:tab w:val="left" w:pos="3576"/>
-              </w:tabs>
-              <w:jc w:val="center"/>
-            </w:pPr>
-          </w:p>
-          <w:p>
-            <w:pPr>
-              <w:tabs>
-                <w:tab w:val="left" w:pos="3576"/>
-              </w:tabs>
-              <w:jc w:val="center"/>
-            </w:pPr>
-            <w:r>
-              <w:t>St.com</w:t>
+            <w:tcW w:w="4536" w:type="dxa"/>
+          </w:tcPr>
+          <w:p>
+            <w:pPr>
+              <w:tabs>
+                <w:tab w:val="left" w:pos="3576"/>
+              </w:tabs>
+              <w:jc w:val="center"/>
+            </w:pPr>
+          </w:p>
+          <w:p>
+            <w:pPr>
+              <w:tabs>
+                <w:tab w:val="left" w:pos="3576"/>
+              </w:tabs>
+              <w:jc w:val="center"/>
+            </w:pPr>
+            <w:r>
+              <w:t>Not needed</w:t>
             </w:r>
           </w:p>
         </w:tc>
@@ -464,7 +464,7 @@
         </w:tc>
         <w:tc>
           <w:tcPr>
-            <w:tcW w:w="1560" w:type="dxa"/>
+            <w:tcW w:w="993" w:type="dxa"/>
           </w:tcPr>
           <w:p>
             <w:pPr>
@@ -488,16 +488,8 @@
         </w:tc>
         <w:tc>
           <w:tcPr>
-            <w:tcW w:w="5244" w:type="dxa"/>
-          </w:tcPr>
-          <w:p>
-            <w:pPr>
-              <w:tabs>
-                <w:tab w:val="left" w:pos="3576"/>
-              </w:tabs>
-              <w:jc w:val="center"/>
-            </w:pPr>
-          </w:p>
+            <w:tcW w:w="4536" w:type="dxa"/>
+          </w:tcPr>
           <w:p>
             <w:pPr>
               <w:tabs>
@@ -517,25 +509,25 @@
         </w:tc>
         <w:tc>
           <w:tcPr>
-            <w:tcW w:w="1701" w:type="dxa"/>
-          </w:tcPr>
-          <w:p>
-            <w:pPr>
-              <w:tabs>
-                <w:tab w:val="left" w:pos="3576"/>
-              </w:tabs>
-              <w:jc w:val="center"/>
-            </w:pPr>
-          </w:p>
-          <w:p>
-            <w:pPr>
-              <w:tabs>
-                <w:tab w:val="left" w:pos="3576"/>
-              </w:tabs>
-              <w:jc w:val="center"/>
-            </w:pPr>
-            <w:r>
-              <w:t>Conrad</w:t>
+            <w:tcW w:w="4536" w:type="dxa"/>
+          </w:tcPr>
+          <w:p>
+            <w:pPr>
+              <w:tabs>
+                <w:tab w:val="left" w:pos="3576"/>
+              </w:tabs>
+              <w:jc w:val="center"/>
+            </w:pPr>
+          </w:p>
+          <w:p>
+            <w:pPr>
+              <w:tabs>
+                <w:tab w:val="left" w:pos="3576"/>
+              </w:tabs>
+              <w:jc w:val="center"/>
+            </w:pPr>
+            <w:r>
+              <w:t>Not needed</w:t>
             </w:r>
           </w:p>
         </w:tc>
@@ -560,11 +552,9 @@
               </w:tabs>
               <w:jc w:val="center"/>
             </w:pPr>
-            <w:proofErr w:type="spellStart"/>
             <w:r>
               <w:t>ToF</w:t>
             </w:r>
-            <w:proofErr w:type="spellEnd"/>
             <w:r>
               <w:t xml:space="preserve"> </w:t>
             </w:r>
@@ -646,18 +636,13 @@
               <w:jc w:val="center"/>
             </w:pPr>
             <w:r>
-              <w:t xml:space="preserve">Gérer les capteurs </w:t>
-            </w:r>
-            <w:proofErr w:type="spellStart"/>
-            <w:r>
-              <w:t>Tof</w:t>
-            </w:r>
-            <w:proofErr w:type="spellEnd"/>
-          </w:p>
-        </w:tc>
-        <w:tc>
-          <w:tcPr>
-            <w:tcW w:w="1560" w:type="dxa"/>
+              <w:t>Gérer les capteurs Tof</w:t>
+            </w:r>
+          </w:p>
+        </w:tc>
+        <w:tc>
+          <w:tcPr>
+            <w:tcW w:w="993" w:type="dxa"/>
           </w:tcPr>
           <w:p>
             <w:pPr>
@@ -681,16 +666,8 @@
         </w:tc>
         <w:tc>
           <w:tcPr>
-            <w:tcW w:w="5244" w:type="dxa"/>
-          </w:tcPr>
-          <w:p>
-            <w:pPr>
-              <w:tabs>
-                <w:tab w:val="left" w:pos="3576"/>
-              </w:tabs>
-              <w:jc w:val="center"/>
-            </w:pPr>
-          </w:p>
+            <w:tcW w:w="4536" w:type="dxa"/>
+          </w:tcPr>
           <w:p>
             <w:pPr>
               <w:tabs>
@@ -710,25 +687,25 @@
         </w:tc>
         <w:tc>
           <w:tcPr>
-            <w:tcW w:w="1701" w:type="dxa"/>
-          </w:tcPr>
-          <w:p>
-            <w:pPr>
-              <w:tabs>
-                <w:tab w:val="left" w:pos="3576"/>
-              </w:tabs>
-              <w:jc w:val="center"/>
-            </w:pPr>
-          </w:p>
-          <w:p>
-            <w:pPr>
-              <w:tabs>
-                <w:tab w:val="left" w:pos="3576"/>
-              </w:tabs>
-              <w:jc w:val="center"/>
-            </w:pPr>
-            <w:r>
-              <w:t>St.com</w:t>
+            <w:tcW w:w="4536" w:type="dxa"/>
+          </w:tcPr>
+          <w:p>
+            <w:pPr>
+              <w:tabs>
+                <w:tab w:val="left" w:pos="3576"/>
+              </w:tabs>
+              <w:jc w:val="center"/>
+            </w:pPr>
+          </w:p>
+          <w:p>
+            <w:pPr>
+              <w:tabs>
+                <w:tab w:val="left" w:pos="3576"/>
+              </w:tabs>
+              <w:jc w:val="center"/>
+            </w:pPr>
+            <w:r>
+              <w:t>Not needed</w:t>
             </w:r>
           </w:p>
         </w:tc>
@@ -753,19 +730,9 @@
               </w:tabs>
               <w:jc w:val="center"/>
             </w:pPr>
-            <w:proofErr w:type="spellStart"/>
-            <w:r>
-              <w:t>ToF</w:t>
-            </w:r>
-            <w:proofErr w:type="spellEnd"/>
-            <w:r>
-              <w:t xml:space="preserve"> </w:t>
-            </w:r>
-            <w:proofErr w:type="spellStart"/>
-            <w:r>
-              <w:t>Sensors</w:t>
-            </w:r>
-            <w:proofErr w:type="spellEnd"/>
+            <w:r>
+              <w:t>ToF Sensors</w:t>
+            </w:r>
           </w:p>
           <w:p>
             <w:pPr>
@@ -855,42 +822,32 @@
         </w:tc>
         <w:tc>
           <w:tcPr>
-            <w:tcW w:w="1560" w:type="dxa"/>
-          </w:tcPr>
-          <w:p>
-            <w:pPr>
-              <w:tabs>
-                <w:tab w:val="left" w:pos="3576"/>
-              </w:tabs>
-              <w:jc w:val="center"/>
-            </w:pPr>
-          </w:p>
-          <w:p>
-            <w:pPr>
-              <w:tabs>
-                <w:tab w:val="left" w:pos="3576"/>
-              </w:tabs>
-              <w:jc w:val="center"/>
-            </w:pPr>
-            <w:proofErr w:type="gramStart"/>
+            <w:tcW w:w="993" w:type="dxa"/>
+          </w:tcPr>
+          <w:p>
+            <w:pPr>
+              <w:tabs>
+                <w:tab w:val="left" w:pos="3576"/>
+              </w:tabs>
+              <w:jc w:val="center"/>
+            </w:pPr>
+          </w:p>
+          <w:p>
+            <w:pPr>
+              <w:tabs>
+                <w:tab w:val="left" w:pos="3576"/>
+              </w:tabs>
+              <w:jc w:val="center"/>
+            </w:pPr>
             <w:r>
               <w:t>3..*</w:t>
             </w:r>
-            <w:proofErr w:type="gramEnd"/>
-          </w:p>
-        </w:tc>
-        <w:tc>
-          <w:tcPr>
-            <w:tcW w:w="5244" w:type="dxa"/>
-          </w:tcPr>
-          <w:p>
-            <w:pPr>
-              <w:tabs>
-                <w:tab w:val="left" w:pos="3576"/>
-              </w:tabs>
-              <w:jc w:val="center"/>
-            </w:pPr>
-          </w:p>
+          </w:p>
+        </w:tc>
+        <w:tc>
+          <w:tcPr>
+            <w:tcW w:w="4536" w:type="dxa"/>
+          </w:tcPr>
           <w:p>
             <w:pPr>
               <w:tabs>
@@ -910,25 +867,25 @@
         </w:tc>
         <w:tc>
           <w:tcPr>
-            <w:tcW w:w="1701" w:type="dxa"/>
-          </w:tcPr>
-          <w:p>
-            <w:pPr>
-              <w:tabs>
-                <w:tab w:val="left" w:pos="3576"/>
-              </w:tabs>
-              <w:jc w:val="center"/>
-            </w:pPr>
-          </w:p>
-          <w:p>
-            <w:pPr>
-              <w:tabs>
-                <w:tab w:val="left" w:pos="3576"/>
-              </w:tabs>
-              <w:jc w:val="center"/>
-            </w:pPr>
-            <w:r>
-              <w:t>St.com</w:t>
+            <w:tcW w:w="4536" w:type="dxa"/>
+          </w:tcPr>
+          <w:p>
+            <w:pPr>
+              <w:tabs>
+                <w:tab w:val="left" w:pos="3576"/>
+              </w:tabs>
+              <w:jc w:val="center"/>
+            </w:pPr>
+          </w:p>
+          <w:p>
+            <w:pPr>
+              <w:tabs>
+                <w:tab w:val="left" w:pos="3576"/>
+              </w:tabs>
+              <w:jc w:val="center"/>
+            </w:pPr>
+            <w:r>
+              <w:t>Not needed</w:t>
             </w:r>
           </w:p>
         </w:tc>
@@ -953,13 +910,8 @@
               <w:jc w:val="center"/>
             </w:pPr>
             <w:r>
-              <w:t xml:space="preserve">IR </w:t>
-            </w:r>
-            <w:proofErr w:type="spellStart"/>
-            <w:r>
-              <w:t>Sensors</w:t>
-            </w:r>
-            <w:proofErr w:type="spellEnd"/>
+              <w:t>IR Sensors</w:t>
+            </w:r>
           </w:p>
         </w:tc>
         <w:tc>
@@ -1043,42 +995,32 @@
         </w:tc>
         <w:tc>
           <w:tcPr>
-            <w:tcW w:w="1560" w:type="dxa"/>
-          </w:tcPr>
-          <w:p>
-            <w:pPr>
-              <w:tabs>
-                <w:tab w:val="left" w:pos="3576"/>
-              </w:tabs>
-              <w:jc w:val="center"/>
-            </w:pPr>
-          </w:p>
-          <w:p>
-            <w:pPr>
-              <w:tabs>
-                <w:tab w:val="left" w:pos="3576"/>
-              </w:tabs>
-              <w:jc w:val="center"/>
-            </w:pPr>
-            <w:proofErr w:type="gramStart"/>
+            <w:tcW w:w="993" w:type="dxa"/>
+          </w:tcPr>
+          <w:p>
+            <w:pPr>
+              <w:tabs>
+                <w:tab w:val="left" w:pos="3576"/>
+              </w:tabs>
+              <w:jc w:val="center"/>
+            </w:pPr>
+          </w:p>
+          <w:p>
+            <w:pPr>
+              <w:tabs>
+                <w:tab w:val="left" w:pos="3576"/>
+              </w:tabs>
+              <w:jc w:val="center"/>
+            </w:pPr>
             <w:r>
               <w:t>3..*</w:t>
             </w:r>
-            <w:proofErr w:type="gramEnd"/>
-          </w:p>
-        </w:tc>
-        <w:tc>
-          <w:tcPr>
-            <w:tcW w:w="5244" w:type="dxa"/>
-          </w:tcPr>
-          <w:p>
-            <w:pPr>
-              <w:tabs>
-                <w:tab w:val="left" w:pos="3576"/>
-              </w:tabs>
-              <w:jc w:val="center"/>
-            </w:pPr>
-          </w:p>
+          </w:p>
+        </w:tc>
+        <w:tc>
+          <w:tcPr>
+            <w:tcW w:w="4536" w:type="dxa"/>
+          </w:tcPr>
           <w:p>
             <w:pPr>
               <w:tabs>
@@ -1098,31 +1040,23 @@
         </w:tc>
         <w:tc>
           <w:tcPr>
-            <w:tcW w:w="1701" w:type="dxa"/>
-          </w:tcPr>
-          <w:p>
-            <w:pPr>
-              <w:tabs>
-                <w:tab w:val="left" w:pos="3576"/>
-              </w:tabs>
-              <w:jc w:val="center"/>
-            </w:pPr>
-          </w:p>
-          <w:p>
-            <w:pPr>
-              <w:tabs>
-                <w:tab w:val="left" w:pos="3576"/>
-              </w:tabs>
-              <w:jc w:val="center"/>
-            </w:pPr>
-            <w:proofErr w:type="spellStart"/>
-            <w:r>
-              <w:t>Digi</w:t>
-            </w:r>
-            <w:proofErr w:type="spellEnd"/>
-            <w:r>
-              <w:t>-key</w:t>
-            </w:r>
+            <w:tcW w:w="4536" w:type="dxa"/>
+          </w:tcPr>
+          <w:p>
+            <w:pPr>
+              <w:tabs>
+                <w:tab w:val="left" w:pos="3576"/>
+              </w:tabs>
+              <w:jc w:val="center"/>
+            </w:pPr>
+            <w:hyperlink r:id="rId10" w:history="1">
+              <w:r>
+                <w:rPr>
+                  <w:rStyle w:val="Lienhypertexte"/>
+                </w:rPr>
+                <w:t>https://www.micro-semiconductor.com/products/Melexis/MLX90614ESF-AAA-000-TU</w:t>
+              </w:r>
+            </w:hyperlink>
           </w:p>
         </w:tc>
       </w:tr>
@@ -1228,7 +1162,7 @@
         </w:tc>
         <w:tc>
           <w:tcPr>
-            <w:tcW w:w="1560" w:type="dxa"/>
+            <w:tcW w:w="993" w:type="dxa"/>
           </w:tcPr>
           <w:p>
             <w:pPr>
@@ -1252,24 +1186,24 @@
         </w:tc>
         <w:tc>
           <w:tcPr>
-            <w:tcW w:w="5244" w:type="dxa"/>
-          </w:tcPr>
-          <w:p>
-            <w:pPr>
-              <w:tabs>
-                <w:tab w:val="left" w:pos="3576"/>
-              </w:tabs>
-              <w:jc w:val="center"/>
-            </w:pPr>
-          </w:p>
-          <w:p>
-            <w:pPr>
-              <w:tabs>
-                <w:tab w:val="left" w:pos="3576"/>
-              </w:tabs>
-              <w:jc w:val="center"/>
-            </w:pPr>
-            <w:hyperlink r:id="rId10" w:history="1">
+            <w:tcW w:w="4536" w:type="dxa"/>
+          </w:tcPr>
+          <w:p>
+            <w:pPr>
+              <w:tabs>
+                <w:tab w:val="left" w:pos="3576"/>
+              </w:tabs>
+              <w:jc w:val="center"/>
+            </w:pPr>
+          </w:p>
+          <w:p>
+            <w:pPr>
+              <w:tabs>
+                <w:tab w:val="left" w:pos="3576"/>
+              </w:tabs>
+              <w:jc w:val="center"/>
+            </w:pPr>
+            <w:hyperlink r:id="rId11" w:history="1">
               <w:r>
                 <w:rPr>
                   <w:rStyle w:val="Lienhypertexte"/>
@@ -1277,32 +1211,29 @@
                 <w:t>https://taggsm.ru/pdf/catalog/704987.pdf</w:t>
               </w:r>
             </w:hyperlink>
-            <w:r>
-              <w:t xml:space="preserve"> </w:t>
-            </w:r>
-          </w:p>
-        </w:tc>
-        <w:tc>
-          <w:tcPr>
-            <w:tcW w:w="1701" w:type="dxa"/>
-          </w:tcPr>
-          <w:p>
-            <w:pPr>
-              <w:tabs>
-                <w:tab w:val="left" w:pos="3576"/>
-              </w:tabs>
-              <w:jc w:val="center"/>
-            </w:pPr>
-          </w:p>
-          <w:p>
-            <w:pPr>
-              <w:tabs>
-                <w:tab w:val="left" w:pos="3576"/>
-              </w:tabs>
-              <w:jc w:val="center"/>
-            </w:pPr>
-            <w:r>
-              <w:t>Conrad</w:t>
+          </w:p>
+        </w:tc>
+        <w:tc>
+          <w:tcPr>
+            <w:tcW w:w="4536" w:type="dxa"/>
+          </w:tcPr>
+          <w:p>
+            <w:pPr>
+              <w:tabs>
+                <w:tab w:val="left" w:pos="3576"/>
+              </w:tabs>
+              <w:jc w:val="center"/>
+            </w:pPr>
+          </w:p>
+          <w:p>
+            <w:pPr>
+              <w:tabs>
+                <w:tab w:val="left" w:pos="3576"/>
+              </w:tabs>
+              <w:jc w:val="center"/>
+            </w:pPr>
+            <w:r>
+              <w:t>Not needed</w:t>
             </w:r>
           </w:p>
         </w:tc>
@@ -1420,7 +1351,7 @@
         </w:tc>
         <w:tc>
           <w:tcPr>
-            <w:tcW w:w="1560" w:type="dxa"/>
+            <w:tcW w:w="993" w:type="dxa"/>
           </w:tcPr>
           <w:p>
             <w:pPr>
@@ -1444,16 +1375,16 @@
         </w:tc>
         <w:tc>
           <w:tcPr>
-            <w:tcW w:w="5244" w:type="dxa"/>
-          </w:tcPr>
-          <w:p>
-            <w:pPr>
-              <w:tabs>
-                <w:tab w:val="left" w:pos="3576"/>
-              </w:tabs>
-              <w:jc w:val="center"/>
-            </w:pPr>
-            <w:hyperlink r:id="rId11" w:history="1">
+            <w:tcW w:w="4536" w:type="dxa"/>
+          </w:tcPr>
+          <w:p>
+            <w:pPr>
+              <w:tabs>
+                <w:tab w:val="left" w:pos="3576"/>
+              </w:tabs>
+              <w:jc w:val="center"/>
+            </w:pPr>
+            <w:hyperlink r:id="rId12" w:history="1">
               <w:r>
                 <w:rPr>
                   <w:rStyle w:val="Lienhypertexte"/>
@@ -1465,26 +1396,23 @@
         </w:tc>
         <w:tc>
           <w:tcPr>
-            <w:tcW w:w="1701" w:type="dxa"/>
-          </w:tcPr>
-          <w:p>
-            <w:pPr>
-              <w:tabs>
-                <w:tab w:val="left" w:pos="3576"/>
-              </w:tabs>
-              <w:jc w:val="center"/>
-            </w:pPr>
-          </w:p>
-          <w:p>
-            <w:pPr>
-              <w:tabs>
-                <w:tab w:val="left" w:pos="3576"/>
-              </w:tabs>
-              <w:jc w:val="center"/>
-            </w:pPr>
-            <w:r>
-              <w:t>Conrad</w:t>
-            </w:r>
+            <w:tcW w:w="4536" w:type="dxa"/>
+          </w:tcPr>
+          <w:p>
+            <w:pPr>
+              <w:tabs>
+                <w:tab w:val="left" w:pos="3576"/>
+              </w:tabs>
+              <w:jc w:val="center"/>
+            </w:pPr>
+            <w:hyperlink r:id="rId13" w:history="1">
+              <w:r>
+                <w:rPr>
+                  <w:rStyle w:val="Lienhypertexte"/>
+                </w:rPr>
+                <w:t>https://www.conrad.fr/fr/p/pile-bouton-cr-2032-lithium-camelion-220-mah-3-v-5-pc-s-1557899.html</w:t>
+              </w:r>
+            </w:hyperlink>
           </w:p>
         </w:tc>
       </w:tr>
@@ -1543,13 +1471,8 @@
               </w:tabs>
               <w:jc w:val="center"/>
             </w:pPr>
-            <w:proofErr w:type="spellStart"/>
-            <w:r>
-              <w:t>Zolt</w:t>
-            </w:r>
-            <w:proofErr w:type="spellEnd"/>
-            <w:r>
-              <w:t xml:space="preserve"> 12W</w:t>
+            <w:r>
+              <w:t>Zolt 12W</w:t>
             </w:r>
           </w:p>
         </w:tc>
@@ -1603,7 +1526,7 @@
         </w:tc>
         <w:tc>
           <w:tcPr>
-            <w:tcW w:w="1560" w:type="dxa"/>
+            <w:tcW w:w="993" w:type="dxa"/>
           </w:tcPr>
           <w:p>
             <w:pPr>
@@ -1627,46 +1550,49 @@
         </w:tc>
         <w:tc>
           <w:tcPr>
-            <w:tcW w:w="5244" w:type="dxa"/>
-          </w:tcPr>
-          <w:p>
-            <w:pPr>
-              <w:tabs>
-                <w:tab w:val="left" w:pos="3576"/>
-              </w:tabs>
-              <w:jc w:val="center"/>
-            </w:pPr>
-          </w:p>
-          <w:p>
-            <w:pPr>
-              <w:tabs>
-                <w:tab w:val="left" w:pos="3576"/>
-              </w:tabs>
-              <w:jc w:val="center"/>
-            </w:pPr>
-          </w:p>
-        </w:tc>
-        <w:tc>
-          <w:tcPr>
-            <w:tcW w:w="1701" w:type="dxa"/>
-          </w:tcPr>
-          <w:p>
-            <w:pPr>
-              <w:tabs>
-                <w:tab w:val="left" w:pos="3576"/>
-              </w:tabs>
-              <w:jc w:val="center"/>
-            </w:pPr>
-          </w:p>
-          <w:p>
-            <w:pPr>
-              <w:tabs>
-                <w:tab w:val="left" w:pos="3576"/>
-              </w:tabs>
-              <w:jc w:val="center"/>
-            </w:pPr>
-            <w:r>
-              <w:t>Amazon</w:t>
+            <w:tcW w:w="4536" w:type="dxa"/>
+          </w:tcPr>
+          <w:p>
+            <w:pPr>
+              <w:tabs>
+                <w:tab w:val="left" w:pos="3576"/>
+              </w:tabs>
+              <w:jc w:val="center"/>
+            </w:pPr>
+          </w:p>
+          <w:p>
+            <w:pPr>
+              <w:tabs>
+                <w:tab w:val="left" w:pos="3576"/>
+              </w:tabs>
+              <w:jc w:val="center"/>
+            </w:pPr>
+            <w:r>
+              <w:t>none</w:t>
+            </w:r>
+          </w:p>
+        </w:tc>
+        <w:tc>
+          <w:tcPr>
+            <w:tcW w:w="4536" w:type="dxa"/>
+          </w:tcPr>
+          <w:p>
+            <w:pPr>
+              <w:tabs>
+                <w:tab w:val="left" w:pos="3576"/>
+              </w:tabs>
+              <w:jc w:val="center"/>
+            </w:pPr>
+          </w:p>
+          <w:p>
+            <w:pPr>
+              <w:tabs>
+                <w:tab w:val="left" w:pos="3576"/>
+              </w:tabs>
+              <w:jc w:val="center"/>
+            </w:pPr>
+            <w:r>
+              <w:t>Not needed</w:t>
             </w:r>
           </w:p>
         </w:tc>

</xml_diff>